<commit_message>
Added Bibtex and corrected spellings
</commit_message>
<xml_diff>
--- a/Struktur des Berichts.docx
+++ b/Struktur des Berichts.docx
@@ -36,11 +36,13 @@
     </w:p>
     <w:p>
       <w:pPr>
-        <w:pStyle w:val="berschrift2"/>
-      </w:pPr>
-      <w:r>
-        <w:t>Einleitung</w:t>
-      </w:r>
+        <w:pStyle w:val="Listenabsatz"/>
+        <w:numPr>
+          <w:ilvl w:val="0"/>
+          <w:numId w:val="0"/>
+        </w:numPr>
+        <w:ind w:left="720"/>
+      </w:pPr>
     </w:p>
     <w:p>
       <w:pPr>
@@ -48,25 +50,6 @@
       </w:pPr>
       <w:r>
         <w:t>Aufgabenstellung</w:t>
-      </w:r>
-      <w:r>
-        <w:t>, Ziel, Abgrenzung</w:t>
-      </w:r>
-    </w:p>
-    <w:p>
-      <w:pPr>
-        <w:pStyle w:val="Listenabsatz"/>
-      </w:pPr>
-      <w:r>
-        <w:t>Erklärung zur Selbstständigkeit</w:t>
-      </w:r>
-    </w:p>
-    <w:p>
-      <w:pPr>
-        <w:pStyle w:val="Listenabsatz"/>
-      </w:pPr>
-      <w:r>
-        <w:t>Management Summary</w:t>
       </w:r>
     </w:p>
     <w:p>
@@ -78,7 +61,7 @@
         </w:numPr>
       </w:pPr>
       <w:r>
-        <w:t>Ausgangslage</w:t>
+        <w:t>Ziel</w:t>
       </w:r>
     </w:p>
     <w:p>
@@ -90,7 +73,7 @@
         </w:numPr>
       </w:pPr>
       <w:r>
-        <w:t>Vorgehensweise</w:t>
+        <w:t>Abgrenzung</w:t>
       </w:r>
     </w:p>
     <w:p>
@@ -102,23 +85,16 @@
         </w:numPr>
       </w:pPr>
       <w:r>
-        <w:t>Ergebnisse</w:t>
-      </w:r>
-    </w:p>
-    <w:p>
-      <w:pPr>
-        <w:pStyle w:val="berschrift2"/>
-      </w:pPr>
-      <w:r>
-        <w:t>Teil II</w:t>
-      </w:r>
-    </w:p>
-    <w:p>
-      <w:pPr>
-        <w:pStyle w:val="Listenabsatz"/>
-      </w:pPr>
-      <w:r>
-        <w:t>Technischer Bericht</w:t>
+        <w:t>Erklärung zur Selbstständigkeit</w:t>
+      </w:r>
+    </w:p>
+    <w:p/>
+    <w:p>
+      <w:pPr>
+        <w:pStyle w:val="Listenabsatz"/>
+      </w:pPr>
+      <w:r>
+        <w:t>Management Summary</w:t>
       </w:r>
     </w:p>
     <w:p>
@@ -130,18 +106,7 @@
         </w:numPr>
       </w:pPr>
       <w:r>
-        <w:t>Einleitung</w:t>
-      </w:r>
-      <w:r>
-        <w:t xml:space="preserve"> (</w:t>
-      </w:r>
-      <w:proofErr w:type="spellStart"/>
-      <w:r>
-        <w:t>BigPicture</w:t>
-      </w:r>
-      <w:proofErr w:type="spellEnd"/>
-      <w:r>
-        <w:t>)</w:t>
+        <w:t>Ausgangslage</w:t>
       </w:r>
     </w:p>
     <w:p>
@@ -153,6 +118,74 @@
         </w:numPr>
       </w:pPr>
       <w:r>
+        <w:t>Vorgehensweise</w:t>
+      </w:r>
+    </w:p>
+    <w:p>
+      <w:pPr>
+        <w:pStyle w:val="Listenabsatz"/>
+        <w:numPr>
+          <w:ilvl w:val="1"/>
+          <w:numId w:val="1"/>
+        </w:numPr>
+      </w:pPr>
+      <w:r>
+        <w:t>Ergebnisse</w:t>
+      </w:r>
+    </w:p>
+    <w:p>
+      <w:pPr>
+        <w:pStyle w:val="Listenabsatz"/>
+        <w:numPr>
+          <w:ilvl w:val="1"/>
+          <w:numId w:val="1"/>
+        </w:numPr>
+      </w:pPr>
+      <w:r>
+        <w:t>Ausblick</w:t>
+      </w:r>
+    </w:p>
+    <w:p/>
+    <w:p>
+      <w:pPr>
+        <w:pStyle w:val="Listenabsatz"/>
+      </w:pPr>
+      <w:r>
+        <w:t>Technischer Bericht</w:t>
+      </w:r>
+    </w:p>
+    <w:p>
+      <w:pPr>
+        <w:pStyle w:val="Listenabsatz"/>
+        <w:numPr>
+          <w:ilvl w:val="1"/>
+          <w:numId w:val="1"/>
+        </w:numPr>
+      </w:pPr>
+      <w:r>
+        <w:t>Einleitung</w:t>
+      </w:r>
+      <w:r>
+        <w:t xml:space="preserve"> (</w:t>
+      </w:r>
+      <w:proofErr w:type="spellStart"/>
+      <w:r>
+        <w:t>BigPicture</w:t>
+      </w:r>
+      <w:proofErr w:type="spellEnd"/>
+      <w:r>
+        <w:t>)</w:t>
+      </w:r>
+    </w:p>
+    <w:p>
+      <w:pPr>
+        <w:pStyle w:val="Listenabsatz"/>
+        <w:numPr>
+          <w:ilvl w:val="1"/>
+          <w:numId w:val="1"/>
+        </w:numPr>
+      </w:pPr>
+      <w:r>
         <w:t>Analyse</w:t>
       </w:r>
     </w:p>
@@ -193,53 +226,55 @@
       <w:r>
         <w:t>Architektur</w:t>
       </w:r>
+    </w:p>
+    <w:p>
+      <w:pPr>
+        <w:pStyle w:val="Listenabsatz"/>
+        <w:numPr>
+          <w:ilvl w:val="1"/>
+          <w:numId w:val="1"/>
+        </w:numPr>
+      </w:pPr>
+      <w:r>
+        <w:t>Realisierung</w:t>
+      </w:r>
+    </w:p>
+    <w:p>
+      <w:pPr>
+        <w:pStyle w:val="Listenabsatz"/>
+        <w:numPr>
+          <w:ilvl w:val="1"/>
+          <w:numId w:val="1"/>
+        </w:numPr>
+      </w:pPr>
+      <w:proofErr w:type="spellStart"/>
+      <w:r>
+        <w:t>Testing</w:t>
+      </w:r>
+      <w:proofErr w:type="spellEnd"/>
+      <w:r>
+        <w:t xml:space="preserve"> </w:t>
+      </w:r>
+    </w:p>
+    <w:p>
+      <w:pPr>
+        <w:pStyle w:val="Listenabsatz"/>
+        <w:numPr>
+          <w:ilvl w:val="1"/>
+          <w:numId w:val="1"/>
+        </w:numPr>
+      </w:pPr>
+      <w:r>
+        <w:t>Ergebnisse</w:t>
+      </w:r>
+    </w:p>
+    <w:p>
       <w:bookmarkStart w:id="0" w:name="_GoBack"/>
       <w:bookmarkEnd w:id="0"/>
     </w:p>
     <w:p>
       <w:pPr>
         <w:pStyle w:val="Listenabsatz"/>
-        <w:numPr>
-          <w:ilvl w:val="1"/>
-          <w:numId w:val="1"/>
-        </w:numPr>
-      </w:pPr>
-      <w:r>
-        <w:t>Realisierung</w:t>
-      </w:r>
-    </w:p>
-    <w:p>
-      <w:pPr>
-        <w:pStyle w:val="Listenabsatz"/>
-        <w:numPr>
-          <w:ilvl w:val="1"/>
-          <w:numId w:val="1"/>
-        </w:numPr>
-      </w:pPr>
-      <w:proofErr w:type="spellStart"/>
-      <w:r>
-        <w:t>Testing</w:t>
-      </w:r>
-      <w:proofErr w:type="spellEnd"/>
-      <w:r>
-        <w:t xml:space="preserve"> </w:t>
-      </w:r>
-    </w:p>
-    <w:p>
-      <w:pPr>
-        <w:pStyle w:val="Listenabsatz"/>
-        <w:numPr>
-          <w:ilvl w:val="1"/>
-          <w:numId w:val="1"/>
-        </w:numPr>
-      </w:pPr>
-      <w:r>
-        <w:t>Ergebnisse</w:t>
-      </w:r>
-    </w:p>
-    <w:p>
-      <w:pPr>
-        <w:pStyle w:val="Listenabsatz"/>
       </w:pPr>
       <w:r>
         <w:t>Literatur-</w:t>
@@ -262,11 +297,13 @@
     </w:p>
     <w:p>
       <w:pPr>
-        <w:pStyle w:val="berschrift2"/>
-      </w:pPr>
-      <w:r>
-        <w:t>Teil III</w:t>
-      </w:r>
+        <w:pStyle w:val="Listenabsatz"/>
+        <w:numPr>
+          <w:ilvl w:val="0"/>
+          <w:numId w:val="0"/>
+        </w:numPr>
+        <w:ind w:left="720"/>
+      </w:pPr>
     </w:p>
     <w:p>
       <w:pPr>

</xml_diff>